<commit_message>
Update tarefa.py -- add redação
</commit_message>
<xml_diff>
--- a/template.docx
+++ b/template.docx
@@ -255,7 +255,7 @@
               <w:rPr>
                 <w:sz w:val="30"/>
               </w:rPr>
-              <w:t>NOME</w:t>
+              <w:t>Felipe Mendes Secundino</w:t>
             </w:r>
           </w:p>
           <w:p>
@@ -2203,23 +2203,6 @@
 </file>
 
 <file path=customXml/item1.xml><?xml version="1.0" encoding="utf-8"?>
-<?mso-contentType ?>
-<FormTemplates xmlns="http://schemas.microsoft.com/sharepoint/v3/contenttype/forms">
-  <Display>DocumentLibraryForm</Display>
-  <Edit>DocumentLibraryForm</Edit>
-  <New>DocumentLibraryForm</New>
-</FormTemplates>
-</file>
-
-<file path=customXml/item2.xml><?xml version="1.0" encoding="utf-8"?>
-<p:properties xmlns:p="http://schemas.microsoft.com/office/2006/metadata/properties" xmlns:xsi="http://www.w3.org/2001/XMLSchema-instance" xmlns:pc="http://schemas.microsoft.com/office/infopath/2007/PartnerControls">
-  <documentManagement>
-    <ReferenceId xmlns="30312657-aa2a-481a-9423-b7703e2b43a1" xsi:nil="true"/>
-  </documentManagement>
-</p:properties>
-</file>
-
-<file path=customXml/item3.xml><?xml version="1.0" encoding="utf-8"?>
 <ct:contentTypeSchema xmlns:ct="http://schemas.microsoft.com/office/2006/metadata/contentType" xmlns:ma="http://schemas.microsoft.com/office/2006/metadata/properties/metaAttributes" ct:_="" ma:_="" ma:contentTypeName="Documento" ma:contentTypeID="0x0101009D8EC8F6A4D63247BCE18902B91DFF83" ma:contentTypeVersion="1" ma:contentTypeDescription="Crie um novo documento." ma:contentTypeScope="" ma:versionID="6cfffff0e9c8013c82ae79b1fbd1bd87">
   <xsd:schema xmlns:xsd="http://www.w3.org/2001/XMLSchema" xmlns:xs="http://www.w3.org/2001/XMLSchema" xmlns:p="http://schemas.microsoft.com/office/2006/metadata/properties" xmlns:ns2="30312657-aa2a-481a-9423-b7703e2b43a1" targetNamespace="http://schemas.microsoft.com/office/2006/metadata/properties" ma:root="true" ma:fieldsID="275ad8deebc9d4686dcf2b46a917a3b3" ns2:_="">
     <xsd:import namespace="30312657-aa2a-481a-9423-b7703e2b43a1"/>
@@ -2345,10 +2328,37 @@
 </ct:contentTypeSchema>
 </file>
 
+<file path=customXml/item2.xml><?xml version="1.0" encoding="utf-8"?>
+<p:properties xmlns:p="http://schemas.microsoft.com/office/2006/metadata/properties" xmlns:xsi="http://www.w3.org/2001/XMLSchema-instance" xmlns:pc="http://schemas.microsoft.com/office/infopath/2007/PartnerControls">
+  <documentManagement>
+    <ReferenceId xmlns="30312657-aa2a-481a-9423-b7703e2b43a1" xsi:nil="true"/>
+  </documentManagement>
+</p:properties>
+</file>
+
+<file path=customXml/item3.xml><?xml version="1.0" encoding="utf-8"?>
+<?mso-contentType ?>
+<FormTemplates xmlns="http://schemas.microsoft.com/sharepoint/v3/contenttype/forms">
+  <Display>DocumentLibraryForm</Display>
+  <Edit>DocumentLibraryForm</Edit>
+  <New>DocumentLibraryForm</New>
+</FormTemplates>
+</file>
+
 <file path=customXml/itemProps1.xml><?xml version="1.0" encoding="utf-8"?>
-<ds:datastoreItem xmlns:ds="http://schemas.openxmlformats.org/officeDocument/2006/customXml" ds:itemID="{C5987032-F897-4CC9-AC41-F6040FB10803}">
+<ds:datastoreItem xmlns:ds="http://schemas.openxmlformats.org/officeDocument/2006/customXml" ds:itemID="{3332F820-E343-43DD-8116-E13ED6BF2750}">
   <ds:schemaRefs>
-    <ds:schemaRef ds:uri="http://schemas.microsoft.com/sharepoint/v3/contenttype/forms"/>
+    <ds:schemaRef ds:uri="http://schemas.microsoft.com/office/2006/metadata/contentType"/>
+    <ds:schemaRef ds:uri="http://schemas.microsoft.com/office/2006/metadata/properties/metaAttributes"/>
+    <ds:schemaRef ds:uri="http://www.w3.org/2001/XMLSchema"/>
+    <ds:schemaRef ds:uri="http://schemas.microsoft.com/office/2006/metadata/properties"/>
+    <ds:schemaRef ds:uri="30312657-aa2a-481a-9423-b7703e2b43a1"/>
+    <ds:schemaRef ds:uri="http://schemas.microsoft.com/office/2006/documentManagement/types"/>
+    <ds:schemaRef ds:uri="http://schemas.microsoft.com/office/infopath/2007/PartnerControls"/>
+    <ds:schemaRef ds:uri="http://schemas.openxmlformats.org/package/2006/metadata/core-properties"/>
+    <ds:schemaRef ds:uri="http://purl.org/dc/elements/1.1/"/>
+    <ds:schemaRef ds:uri="http://purl.org/dc/terms/"/>
+    <ds:schemaRef ds:uri="http://schemas.microsoft.com/internal/obd"/>
   </ds:schemaRefs>
 </ds:datastoreItem>
 </file>
@@ -2364,19 +2374,9 @@
 </file>
 
 <file path=customXml/itemProps3.xml><?xml version="1.0" encoding="utf-8"?>
-<ds:datastoreItem xmlns:ds="http://schemas.openxmlformats.org/officeDocument/2006/customXml" ds:itemID="{3332F820-E343-43DD-8116-E13ED6BF2750}">
+<ds:datastoreItem xmlns:ds="http://schemas.openxmlformats.org/officeDocument/2006/customXml" ds:itemID="{C5987032-F897-4CC9-AC41-F6040FB10803}">
   <ds:schemaRefs>
-    <ds:schemaRef ds:uri="http://schemas.microsoft.com/office/2006/metadata/contentType"/>
-    <ds:schemaRef ds:uri="http://schemas.microsoft.com/office/2006/metadata/properties/metaAttributes"/>
-    <ds:schemaRef ds:uri="http://www.w3.org/2001/XMLSchema"/>
-    <ds:schemaRef ds:uri="http://schemas.microsoft.com/office/2006/metadata/properties"/>
-    <ds:schemaRef ds:uri="30312657-aa2a-481a-9423-b7703e2b43a1"/>
-    <ds:schemaRef ds:uri="http://schemas.microsoft.com/office/2006/documentManagement/types"/>
-    <ds:schemaRef ds:uri="http://schemas.microsoft.com/office/infopath/2007/PartnerControls"/>
-    <ds:schemaRef ds:uri="http://schemas.openxmlformats.org/package/2006/metadata/core-properties"/>
-    <ds:schemaRef ds:uri="http://purl.org/dc/elements/1.1/"/>
-    <ds:schemaRef ds:uri="http://purl.org/dc/terms/"/>
-    <ds:schemaRef ds:uri="http://schemas.microsoft.com/internal/obd"/>
+    <ds:schemaRef ds:uri="http://schemas.microsoft.com/sharepoint/v3/contenttype/forms"/>
   </ds:schemaRefs>
 </ds:datastoreItem>
 </file>
</xml_diff>